<commit_message>
Small edits in response to reviewers letter.
</commit_message>
<xml_diff>
--- a/LiveCoMS_review_process/Response_LiveCoMS_Reviewers_1.docx
+++ b/LiveCoMS_review_process/Response_LiveCoMS_Reviewers_1.docx
@@ -31,10 +31,19 @@
         <w:t>We are grateful for</w:t>
       </w:r>
       <w:r>
-        <w:t xml:space="preserve"> your comments and for</w:t>
-      </w:r>
-      <w:r>
-        <w:t xml:space="preserve"> the feedback we received from </w:t>
+        <w:t xml:space="preserve"> </w:t>
+      </w:r>
+      <w:r>
+        <w:t>the</w:t>
+      </w:r>
+      <w:r>
+        <w:t xml:space="preserve"> comments and </w:t>
+      </w:r>
+      <w:r>
+        <w:t xml:space="preserve">feedback we received from </w:t>
+      </w:r>
+      <w:r>
+        <w:t xml:space="preserve">you, the editor, and from </w:t>
       </w:r>
       <w:r>
         <w:t>each</w:t>
@@ -218,6 +227,71 @@
           <w:sz w:val="24"/>
           <w:szCs w:val="24"/>
         </w:rPr>
+        <w:t xml:space="preserve">Editor, </w:t>
+      </w:r>
+      <w:r>
+        <w:rPr>
+          <w:sz w:val="24"/>
+          <w:szCs w:val="24"/>
+        </w:rPr>
+        <w:t>Comment</w:t>
+      </w:r>
+      <w:r>
+        <w:rPr>
+          <w:sz w:val="24"/>
+          <w:szCs w:val="24"/>
+        </w:rPr>
+        <w:t xml:space="preserve"> 3</w:t>
+      </w:r>
+      <w:r>
+        <w:rPr>
+          <w:sz w:val="24"/>
+          <w:szCs w:val="24"/>
+        </w:rPr>
+        <w:t xml:space="preserve">: </w:t>
+      </w:r>
+      <w:r>
+        <w:rPr>
+          <w:sz w:val="24"/>
+          <w:szCs w:val="24"/>
+        </w:rPr>
+        <w:t>p</w:t>
+      </w:r>
+      <w:r>
+        <w:rPr>
+          <w:sz w:val="24"/>
+          <w:szCs w:val="24"/>
+        </w:rPr>
+        <w:t xml:space="preserve"> 4</w:t>
+      </w:r>
+    </w:p>
+    <w:p>
+      <w:pPr>
+        <w:spacing w:after="0"/>
+        <w:rPr>
+          <w:sz w:val="24"/>
+          <w:szCs w:val="24"/>
+        </w:rPr>
+      </w:pPr>
+      <w:r>
+        <w:rPr>
+          <w:sz w:val="24"/>
+          <w:szCs w:val="24"/>
+        </w:rPr>
+        <w:t>Respo</w:t>
+      </w:r>
+      <w:r>
+        <w:rPr>
+          <w:sz w:val="24"/>
+          <w:szCs w:val="24"/>
+        </w:rPr>
+        <w:t xml:space="preserve">nse to </w:t>
+      </w:r>
+      <w:r>
+        <w:rPr>
+          <w:sz w:val="24"/>
+          <w:szCs w:val="24"/>
+        </w:rPr>
         <w:t>Editor</w:t>
       </w:r>
       <w:r>
@@ -232,14 +306,44 @@
           <w:sz w:val="24"/>
           <w:szCs w:val="24"/>
         </w:rPr>
-        <w:t>Comment</w:t>
-      </w:r>
-      <w:r>
-        <w:rPr>
-          <w:sz w:val="24"/>
-          <w:szCs w:val="24"/>
-        </w:rPr>
-        <w:t xml:space="preserve"> 3</w:t>
+        <w:t>Comment 4</w:t>
+      </w:r>
+      <w:r>
+        <w:rPr>
+          <w:sz w:val="24"/>
+          <w:szCs w:val="24"/>
+        </w:rPr>
+        <w:t>: p 8</w:t>
+      </w:r>
+    </w:p>
+    <w:p>
+      <w:pPr>
+        <w:spacing w:after="0"/>
+        <w:rPr>
+          <w:sz w:val="24"/>
+          <w:szCs w:val="24"/>
+        </w:rPr>
+      </w:pPr>
+      <w:r>
+        <w:rPr>
+          <w:sz w:val="24"/>
+          <w:szCs w:val="24"/>
+        </w:rPr>
+        <w:t>Respo</w:t>
+      </w:r>
+      <w:r>
+        <w:rPr>
+          <w:sz w:val="24"/>
+          <w:szCs w:val="24"/>
+        </w:rPr>
+        <w:t xml:space="preserve">nse to </w:t>
+      </w:r>
+      <w:r>
+        <w:rPr>
+          <w:sz w:val="24"/>
+          <w:szCs w:val="24"/>
+        </w:rPr>
+        <w:t>Editor, Comment 5</w:t>
       </w:r>
       <w:r>
         <w:rPr>
@@ -253,14 +357,7 @@
           <w:sz w:val="24"/>
           <w:szCs w:val="24"/>
         </w:rPr>
-        <w:t>p</w:t>
-      </w:r>
-      <w:r>
-        <w:rPr>
-          <w:sz w:val="24"/>
-          <w:szCs w:val="24"/>
-        </w:rPr>
-        <w:t xml:space="preserve"> 4</w:t>
+        <w:t>p 6</w:t>
       </w:r>
     </w:p>
     <w:p>
@@ -283,38 +380,8 @@
           <w:sz w:val="24"/>
           <w:szCs w:val="24"/>
         </w:rPr>
-        <w:t xml:space="preserve">nse to </w:t>
-      </w:r>
-      <w:r>
-        <w:rPr>
-          <w:sz w:val="24"/>
-          <w:szCs w:val="24"/>
-        </w:rPr>
-        <w:t>Editor</w:t>
-      </w:r>
-      <w:r>
-        <w:rPr>
-          <w:sz w:val="24"/>
-          <w:szCs w:val="24"/>
-        </w:rPr>
-        <w:t xml:space="preserve">, </w:t>
-      </w:r>
-      <w:r>
-        <w:rPr>
-          <w:sz w:val="24"/>
-          <w:szCs w:val="24"/>
-        </w:rPr>
-        <w:t>Comment 4</w:t>
-      </w:r>
-      <w:r>
-        <w:rPr>
-          <w:sz w:val="24"/>
-          <w:szCs w:val="24"/>
-        </w:rPr>
-        <w:t>: p 8</w:t>
-      </w:r>
-      <w:bookmarkStart w:id="0" w:name="_GoBack"/>
-      <w:bookmarkEnd w:id="0"/>
+        <w:t xml:space="preserve">nse to Editor, Comment 6: pp 16-17 </w:t>
+      </w:r>
     </w:p>
     <w:p>
       <w:pPr>
@@ -336,21 +403,83 @@
           <w:sz w:val="24"/>
           <w:szCs w:val="24"/>
         </w:rPr>
-        <w:t xml:space="preserve">nse to </w:t>
-      </w:r>
-      <w:r>
-        <w:rPr>
-          <w:sz w:val="24"/>
-          <w:szCs w:val="24"/>
-        </w:rPr>
-        <w:t>Editor</w:t>
-      </w:r>
-      <w:r>
-        <w:rPr>
-          <w:sz w:val="24"/>
-          <w:szCs w:val="24"/>
-        </w:rPr>
-        <w:t>, Comment 5</w:t>
+        <w:t>nse to Editor, Comment 7: p 17</w:t>
+      </w:r>
+    </w:p>
+    <w:p>
+      <w:pPr>
+        <w:spacing w:after="0"/>
+        <w:rPr>
+          <w:sz w:val="24"/>
+          <w:szCs w:val="24"/>
+        </w:rPr>
+      </w:pPr>
+      <w:r>
+        <w:rPr>
+          <w:sz w:val="24"/>
+          <w:szCs w:val="24"/>
+        </w:rPr>
+        <w:t>Response to Editor, Comment 8: p 2</w:t>
+      </w:r>
+    </w:p>
+    <w:p>
+      <w:pPr>
+        <w:spacing w:after="0"/>
+        <w:rPr>
+          <w:sz w:val="24"/>
+          <w:szCs w:val="24"/>
+        </w:rPr>
+      </w:pPr>
+      <w:r>
+        <w:rPr>
+          <w:sz w:val="24"/>
+          <w:szCs w:val="24"/>
+        </w:rPr>
+        <w:t>Respo</w:t>
+      </w:r>
+      <w:r>
+        <w:rPr>
+          <w:sz w:val="24"/>
+          <w:szCs w:val="24"/>
+        </w:rPr>
+        <w:t xml:space="preserve">nse to Editor, Comment 9: </w:t>
+      </w:r>
+      <w:r>
+        <w:rPr>
+          <w:sz w:val="24"/>
+          <w:szCs w:val="24"/>
+        </w:rPr>
+        <w:t>GitHub repository</w:t>
+      </w:r>
+    </w:p>
+    <w:p>
+      <w:pPr>
+        <w:spacing w:after="0"/>
+        <w:rPr>
+          <w:sz w:val="24"/>
+          <w:szCs w:val="24"/>
+        </w:rPr>
+      </w:pPr>
+      <w:r>
+        <w:rPr>
+          <w:sz w:val="24"/>
+          <w:szCs w:val="24"/>
+        </w:rPr>
+        <w:t>Respo</w:t>
+      </w:r>
+      <w:r>
+        <w:rPr>
+          <w:sz w:val="24"/>
+          <w:szCs w:val="24"/>
+        </w:rPr>
+        <w:t>nse to Reviewer 2</w:t>
+      </w:r>
+      <w:r>
+        <w:rPr>
+          <w:sz w:val="24"/>
+          <w:szCs w:val="24"/>
+        </w:rPr>
+        <w:t>, Comment 1</w:t>
       </w:r>
       <w:r>
         <w:rPr>
@@ -387,28 +516,72 @@
           <w:sz w:val="24"/>
           <w:szCs w:val="24"/>
         </w:rPr>
-        <w:t>nse to Editor</w:t>
-      </w:r>
-      <w:r>
-        <w:rPr>
-          <w:sz w:val="24"/>
-          <w:szCs w:val="24"/>
-        </w:rPr>
-        <w:t>, Comment 6</w:t>
-      </w:r>
-      <w:r>
-        <w:rPr>
-          <w:sz w:val="24"/>
-          <w:szCs w:val="24"/>
-        </w:rPr>
-        <w:t>:</w:t>
-      </w:r>
-      <w:r>
-        <w:rPr>
-          <w:sz w:val="24"/>
-          <w:szCs w:val="24"/>
-        </w:rPr>
-        <w:t xml:space="preserve"> pp 16-17</w:t>
+        <w:t>nse to Reviewer 2</w:t>
+      </w:r>
+      <w:r>
+        <w:rPr>
+          <w:sz w:val="24"/>
+          <w:szCs w:val="24"/>
+        </w:rPr>
+        <w:t>, Comment 2</w:t>
+      </w:r>
+      <w:r>
+        <w:rPr>
+          <w:sz w:val="24"/>
+          <w:szCs w:val="24"/>
+        </w:rPr>
+        <w:t xml:space="preserve">: </w:t>
+      </w:r>
+      <w:r>
+        <w:rPr>
+          <w:sz w:val="24"/>
+          <w:szCs w:val="24"/>
+        </w:rPr>
+        <w:t xml:space="preserve">p </w:t>
+      </w:r>
+      <w:r>
+        <w:rPr>
+          <w:sz w:val="24"/>
+          <w:szCs w:val="24"/>
+        </w:rPr>
+        <w:t>4</w:t>
+      </w:r>
+    </w:p>
+    <w:p>
+      <w:pPr>
+        <w:spacing w:after="0"/>
+        <w:rPr>
+          <w:sz w:val="24"/>
+          <w:szCs w:val="24"/>
+        </w:rPr>
+      </w:pPr>
+      <w:r>
+        <w:rPr>
+          <w:sz w:val="24"/>
+          <w:szCs w:val="24"/>
+        </w:rPr>
+        <w:t>Respo</w:t>
+      </w:r>
+      <w:r>
+        <w:rPr>
+          <w:sz w:val="24"/>
+          <w:szCs w:val="24"/>
+        </w:rPr>
+        <w:t>nse to Reviewer 2</w:t>
+      </w:r>
+      <w:r>
+        <w:rPr>
+          <w:sz w:val="24"/>
+          <w:szCs w:val="24"/>
+        </w:rPr>
+        <w:t>, Comment 3:</w:t>
+      </w:r>
+      <w:r>
+        <w:rPr>
+          <w:sz w:val="24"/>
+          <w:szCs w:val="24"/>
+        </w:rPr>
+        <w:t xml:space="preserve"> Numerous minor changes</w:t>
       </w:r>
       <w:r>
         <w:rPr>
@@ -438,264 +611,7 @@
           <w:sz w:val="24"/>
           <w:szCs w:val="24"/>
         </w:rPr>
-        <w:t xml:space="preserve">nse to Editor, Comment </w:t>
-      </w:r>
-      <w:r>
-        <w:rPr>
-          <w:sz w:val="24"/>
-          <w:szCs w:val="24"/>
-        </w:rPr>
-        <w:t>7</w:t>
-      </w:r>
-      <w:r>
-        <w:rPr>
-          <w:sz w:val="24"/>
-          <w:szCs w:val="24"/>
-        </w:rPr>
-        <w:t xml:space="preserve">: </w:t>
-      </w:r>
-      <w:r>
-        <w:rPr>
-          <w:sz w:val="24"/>
-          <w:szCs w:val="24"/>
-        </w:rPr>
-        <w:t>p 17</w:t>
-      </w:r>
-    </w:p>
-    <w:p>
-      <w:pPr>
-        <w:spacing w:after="0"/>
-        <w:rPr>
-          <w:sz w:val="24"/>
-          <w:szCs w:val="24"/>
-        </w:rPr>
-      </w:pPr>
-      <w:r>
-        <w:rPr>
-          <w:sz w:val="24"/>
-          <w:szCs w:val="24"/>
-        </w:rPr>
-        <w:t>Response to Editor, Comment</w:t>
-      </w:r>
-      <w:r>
-        <w:rPr>
-          <w:sz w:val="24"/>
-          <w:szCs w:val="24"/>
-        </w:rPr>
-        <w:t xml:space="preserve"> 8</w:t>
-      </w:r>
-      <w:r>
-        <w:rPr>
-          <w:sz w:val="24"/>
-          <w:szCs w:val="24"/>
-        </w:rPr>
-        <w:t xml:space="preserve">: </w:t>
-      </w:r>
-      <w:r>
-        <w:rPr>
-          <w:sz w:val="24"/>
-          <w:szCs w:val="24"/>
-        </w:rPr>
-        <w:t>p 2</w:t>
-      </w:r>
-    </w:p>
-    <w:p>
-      <w:pPr>
-        <w:spacing w:after="0"/>
-        <w:rPr>
-          <w:sz w:val="24"/>
-          <w:szCs w:val="24"/>
-        </w:rPr>
-      </w:pPr>
-      <w:r>
-        <w:rPr>
-          <w:sz w:val="24"/>
-          <w:szCs w:val="24"/>
-        </w:rPr>
-        <w:t>Respo</w:t>
-      </w:r>
-      <w:r>
-        <w:rPr>
-          <w:sz w:val="24"/>
-          <w:szCs w:val="24"/>
-        </w:rPr>
-        <w:t xml:space="preserve">nse to Editor, </w:t>
-      </w:r>
-      <w:r>
-        <w:rPr>
-          <w:sz w:val="24"/>
-          <w:szCs w:val="24"/>
-        </w:rPr>
-        <w:t>Comment 9</w:t>
-      </w:r>
-      <w:r>
-        <w:rPr>
-          <w:sz w:val="24"/>
-          <w:szCs w:val="24"/>
-        </w:rPr>
-        <w:t xml:space="preserve">: </w:t>
-      </w:r>
-      <w:r>
-        <w:rPr>
-          <w:sz w:val="24"/>
-          <w:szCs w:val="24"/>
-        </w:rPr>
-        <w:t>GitHub repository</w:t>
-      </w:r>
-    </w:p>
-    <w:p>
-      <w:pPr>
-        <w:spacing w:after="0"/>
-        <w:rPr>
-          <w:sz w:val="24"/>
-          <w:szCs w:val="24"/>
-        </w:rPr>
-      </w:pPr>
-      <w:r>
-        <w:rPr>
-          <w:sz w:val="24"/>
-          <w:szCs w:val="24"/>
-        </w:rPr>
-        <w:t>Respo</w:t>
-      </w:r>
-      <w:r>
-        <w:rPr>
-          <w:sz w:val="24"/>
-          <w:szCs w:val="24"/>
-        </w:rPr>
-        <w:t>nse to Reviewer 2</w:t>
-      </w:r>
-      <w:r>
-        <w:rPr>
-          <w:sz w:val="24"/>
-          <w:szCs w:val="24"/>
-        </w:rPr>
-        <w:t>, Comment 1</w:t>
-      </w:r>
-      <w:r>
-        <w:rPr>
-          <w:sz w:val="24"/>
-          <w:szCs w:val="24"/>
-        </w:rPr>
-        <w:t xml:space="preserve">: </w:t>
-      </w:r>
-      <w:r>
-        <w:rPr>
-          <w:sz w:val="24"/>
-          <w:szCs w:val="24"/>
-        </w:rPr>
-        <w:t>p 6</w:t>
-      </w:r>
-    </w:p>
-    <w:p>
-      <w:pPr>
-        <w:spacing w:after="0"/>
-        <w:rPr>
-          <w:sz w:val="24"/>
-          <w:szCs w:val="24"/>
-        </w:rPr>
-      </w:pPr>
-      <w:r>
-        <w:rPr>
-          <w:sz w:val="24"/>
-          <w:szCs w:val="24"/>
-        </w:rPr>
-        <w:t>Respo</w:t>
-      </w:r>
-      <w:r>
-        <w:rPr>
-          <w:sz w:val="24"/>
-          <w:szCs w:val="24"/>
-        </w:rPr>
-        <w:t>nse to Reviewer 2</w:t>
-      </w:r>
-      <w:r>
-        <w:rPr>
-          <w:sz w:val="24"/>
-          <w:szCs w:val="24"/>
-        </w:rPr>
-        <w:t>, Comment 2</w:t>
-      </w:r>
-      <w:r>
-        <w:rPr>
-          <w:sz w:val="24"/>
-          <w:szCs w:val="24"/>
-        </w:rPr>
-        <w:t xml:space="preserve">: </w:t>
-      </w:r>
-      <w:r>
-        <w:rPr>
-          <w:sz w:val="24"/>
-          <w:szCs w:val="24"/>
-        </w:rPr>
-        <w:t xml:space="preserve">p </w:t>
-      </w:r>
-      <w:r>
-        <w:rPr>
-          <w:sz w:val="24"/>
-          <w:szCs w:val="24"/>
-        </w:rPr>
-        <w:t>4</w:t>
-      </w:r>
-    </w:p>
-    <w:p>
-      <w:pPr>
-        <w:spacing w:after="0"/>
-        <w:rPr>
-          <w:sz w:val="24"/>
-          <w:szCs w:val="24"/>
-        </w:rPr>
-      </w:pPr>
-      <w:r>
-        <w:rPr>
-          <w:sz w:val="24"/>
-          <w:szCs w:val="24"/>
-        </w:rPr>
-        <w:t>Respo</w:t>
-      </w:r>
-      <w:r>
-        <w:rPr>
-          <w:sz w:val="24"/>
-          <w:szCs w:val="24"/>
-        </w:rPr>
-        <w:t>nse to Reviewer 2</w:t>
-      </w:r>
-      <w:r>
-        <w:rPr>
-          <w:sz w:val="24"/>
-          <w:szCs w:val="24"/>
-        </w:rPr>
-        <w:t xml:space="preserve">, Comment 3: </w:t>
-      </w:r>
-    </w:p>
-    <w:p>
-      <w:pPr>
-        <w:spacing w:after="0"/>
-        <w:rPr>
-          <w:sz w:val="24"/>
-          <w:szCs w:val="24"/>
-        </w:rPr>
-      </w:pPr>
-      <w:r>
-        <w:rPr>
-          <w:sz w:val="24"/>
-          <w:szCs w:val="24"/>
-        </w:rPr>
-        <w:t>Respo</w:t>
-      </w:r>
-      <w:r>
-        <w:rPr>
-          <w:sz w:val="24"/>
-          <w:szCs w:val="24"/>
-        </w:rPr>
-        <w:t>nse to Reviewer 3</w:t>
-      </w:r>
-      <w:r>
-        <w:rPr>
-          <w:sz w:val="24"/>
-          <w:szCs w:val="24"/>
-        </w:rPr>
-        <w:t>, Comment 1: p 4</w:t>
+        <w:t>nse to Reviewer 3, Comment 1: p 4</w:t>
       </w:r>
     </w:p>
     <w:p>
@@ -920,16 +836,7 @@
           <w:sz w:val="19"/>
           <w:szCs w:val="19"/>
         </w:rPr>
-        <w:t xml:space="preserve">We </w:t>
-      </w:r>
-      <w:r>
-        <w:rPr>
-          <w:rFonts w:ascii="Arial" w:hAnsi="Arial" w:cs="Arial"/>
-          <w:color w:val="00B0F0"/>
-          <w:sz w:val="19"/>
-          <w:szCs w:val="19"/>
-        </w:rPr>
-        <w:t>have gone through the manuscript again and added the following rationales:</w:t>
+        <w:t>We have gone through the manuscript again and added the following rationales:</w:t>
       </w:r>
     </w:p>
     <w:p>
@@ -1058,25 +965,7 @@
           <w:sz w:val="19"/>
           <w:szCs w:val="19"/>
         </w:rPr>
-        <w:t>We</w:t>
-      </w:r>
-      <w:r>
-        <w:rPr>
-          <w:rFonts w:ascii="Arial" w:hAnsi="Arial" w:cs="Arial"/>
-          <w:color w:val="00B0F0"/>
-          <w:sz w:val="19"/>
-          <w:szCs w:val="19"/>
-        </w:rPr>
-        <w:t xml:space="preserve"> have included the following more direct primary citations:</w:t>
-      </w:r>
-      <w:r>
-        <w:rPr>
-          <w:rFonts w:ascii="Arial" w:hAnsi="Arial" w:cs="Arial"/>
-          <w:color w:val="00B0F0"/>
-          <w:sz w:val="19"/>
-          <w:szCs w:val="19"/>
-        </w:rPr>
-        <w:t xml:space="preserve"> </w:t>
+        <w:t xml:space="preserve">We have included the following more direct primary citations: </w:t>
       </w:r>
     </w:p>
     <w:p>
@@ -1158,7 +1047,16 @@
           <w:sz w:val="19"/>
           <w:szCs w:val="19"/>
         </w:rPr>
-        <w:t xml:space="preserve">second paragraph in left column, </w:t>
+        <w:t>final</w:t>
+      </w:r>
+      <w:r>
+        <w:rPr>
+          <w:rFonts w:ascii="Arial" w:hAnsi="Arial" w:cs="Arial"/>
+          <w:color w:val="00B0F0"/>
+          <w:sz w:val="19"/>
+          <w:szCs w:val="19"/>
+        </w:rPr>
+        <w:t xml:space="preserve"> paragraph in left column, </w:t>
       </w:r>
       <w:r>
         <w:rPr>
@@ -1193,7 +1091,25 @@
           <w:sz w:val="19"/>
           <w:szCs w:val="19"/>
         </w:rPr>
-        <w:t>Page 16, top of right column, reference 57 for particle mesh Ewald</w:t>
+        <w:t xml:space="preserve">Page 16, </w:t>
+      </w:r>
+      <w:r>
+        <w:rPr>
+          <w:rFonts w:ascii="Arial" w:hAnsi="Arial" w:cs="Arial"/>
+          <w:color w:val="00B0F0"/>
+          <w:sz w:val="19"/>
+          <w:szCs w:val="19"/>
+        </w:rPr>
+        <w:t>first paragraph in Section 6.4</w:t>
+      </w:r>
+      <w:r>
+        <w:rPr>
+          <w:rFonts w:ascii="Arial" w:hAnsi="Arial" w:cs="Arial"/>
+          <w:color w:val="00B0F0"/>
+          <w:sz w:val="19"/>
+          <w:szCs w:val="19"/>
+        </w:rPr>
+        <w:t>, reference 57 for particle mesh Ewald</w:t>
       </w:r>
     </w:p>
     <w:p>
@@ -1219,7 +1135,34 @@
           <w:sz w:val="19"/>
           <w:szCs w:val="19"/>
         </w:rPr>
-        <w:t>Page 16, final paragraph before “Conclusions”</w:t>
+        <w:t xml:space="preserve">Page 16, </w:t>
+      </w:r>
+      <w:r>
+        <w:rPr>
+          <w:rFonts w:ascii="Arial" w:hAnsi="Arial" w:cs="Arial"/>
+          <w:color w:val="00B0F0"/>
+          <w:sz w:val="19"/>
+          <w:szCs w:val="19"/>
+        </w:rPr>
+        <w:t>second</w:t>
+      </w:r>
+      <w:r>
+        <w:rPr>
+          <w:rFonts w:ascii="Arial" w:hAnsi="Arial" w:cs="Arial"/>
+          <w:color w:val="00B0F0"/>
+          <w:sz w:val="19"/>
+          <w:szCs w:val="19"/>
+        </w:rPr>
+        <w:t xml:space="preserve"> paragraph </w:t>
+      </w:r>
+      <w:r>
+        <w:rPr>
+          <w:rFonts w:ascii="Arial" w:hAnsi="Arial" w:cs="Arial"/>
+          <w:color w:val="00B0F0"/>
+          <w:sz w:val="19"/>
+          <w:szCs w:val="19"/>
+        </w:rPr>
+        <w:t>in Section 6.4</w:t>
       </w:r>
       <w:r>
         <w:rPr>
@@ -1394,7 +1337,25 @@
           <w:sz w:val="19"/>
           <w:szCs w:val="19"/>
         </w:rPr>
-        <w:t>We agree that the checklists are clearer now that we have combined the Einstein and Green-Kubo approaches. This helps the reader distinguish the two methods while also seeing the strong similarities between the two. The checklists have now been combined on page 4 with the sections for the two approaches clearly prescribed.</w:t>
+        <w:t>We agree that the checklists are clearer now that we have combined the Einstein and Green-Kubo approaches. This helps the reader distinguish the two methods while also seeing the strong similarities between the</w:t>
+      </w:r>
+      <w:r>
+        <w:rPr>
+          <w:rFonts w:ascii="Arial" w:hAnsi="Arial" w:cs="Arial"/>
+          <w:color w:val="00B0F0"/>
+          <w:sz w:val="19"/>
+          <w:szCs w:val="19"/>
+        </w:rPr>
+        <w:t>m</w:t>
+      </w:r>
+      <w:r>
+        <w:rPr>
+          <w:rFonts w:ascii="Arial" w:hAnsi="Arial" w:cs="Arial"/>
+          <w:color w:val="00B0F0"/>
+          <w:sz w:val="19"/>
+          <w:szCs w:val="19"/>
+        </w:rPr>
+        <w:t>. The checklists have now been combined on page 4 with the sections for the two approaches clearly prescribed.</w:t>
       </w:r>
     </w:p>
     <w:p>
@@ -1715,7 +1676,119 @@
           <w:sz w:val="19"/>
           <w:szCs w:val="19"/>
         </w:rPr>
-        <w:t xml:space="preserve"> where the linear regression to the ``middle'' region is included. From visual inspection, the ``ballistic'' short time interval ranges from the beginning of the simulation to approximately 100 ps. The ``middle'' region is identified by the linear regime with a slope of 1 (for a log-log plot) spanning from approximately 100 </w:t>
+        <w:t xml:space="preserve"> where</w:t>
+      </w:r>
+      <w:r>
+        <w:rPr>
+          <w:rFonts w:ascii="Arial" w:hAnsi="Arial" w:cs="Arial"/>
+          <w:color w:val="00B0F0"/>
+          <w:sz w:val="19"/>
+          <w:szCs w:val="19"/>
+        </w:rPr>
+        <w:t xml:space="preserve"> the linear regression to the “middle”</w:t>
+      </w:r>
+      <w:r>
+        <w:rPr>
+          <w:rFonts w:ascii="Arial" w:hAnsi="Arial" w:cs="Arial"/>
+          <w:color w:val="00B0F0"/>
+          <w:sz w:val="19"/>
+          <w:szCs w:val="19"/>
+        </w:rPr>
+        <w:t xml:space="preserve"> region is included. From visual inspection, </w:t>
+      </w:r>
+      <w:proofErr w:type="gramStart"/>
+      <w:r>
+        <w:rPr>
+          <w:rFonts w:ascii="Arial" w:hAnsi="Arial" w:cs="Arial"/>
+          <w:color w:val="00B0F0"/>
+          <w:sz w:val="19"/>
+          <w:szCs w:val="19"/>
+        </w:rPr>
+        <w:t xml:space="preserve">the </w:t>
+      </w:r>
+      <w:r>
+        <w:rPr>
+          <w:rFonts w:ascii="Arial" w:hAnsi="Arial" w:cs="Arial"/>
+          <w:color w:val="00B0F0"/>
+          <w:sz w:val="19"/>
+          <w:szCs w:val="19"/>
+        </w:rPr>
+        <w:t>”</w:t>
+      </w:r>
+      <w:r>
+        <w:rPr>
+          <w:rFonts w:ascii="Arial" w:hAnsi="Arial" w:cs="Arial"/>
+          <w:color w:val="00B0F0"/>
+          <w:sz w:val="19"/>
+          <w:szCs w:val="19"/>
+        </w:rPr>
+        <w:t>ballistic</w:t>
+      </w:r>
+      <w:proofErr w:type="gramEnd"/>
+      <w:r>
+        <w:rPr>
+          <w:rFonts w:ascii="Arial" w:hAnsi="Arial" w:cs="Arial"/>
+          <w:color w:val="00B0F0"/>
+          <w:sz w:val="19"/>
+          <w:szCs w:val="19"/>
+        </w:rPr>
+        <w:t>”</w:t>
+      </w:r>
+      <w:r>
+        <w:rPr>
+          <w:rFonts w:ascii="Arial" w:hAnsi="Arial" w:cs="Arial"/>
+          <w:color w:val="00B0F0"/>
+          <w:sz w:val="19"/>
+          <w:szCs w:val="19"/>
+        </w:rPr>
+        <w:t xml:space="preserve"> short time interval ranges from the beginning of the simulation to approximately 100 ps. </w:t>
+      </w:r>
+      <w:proofErr w:type="gramStart"/>
+      <w:r>
+        <w:rPr>
+          <w:rFonts w:ascii="Arial" w:hAnsi="Arial" w:cs="Arial"/>
+          <w:color w:val="00B0F0"/>
+          <w:sz w:val="19"/>
+          <w:szCs w:val="19"/>
+        </w:rPr>
+        <w:t xml:space="preserve">The </w:t>
+      </w:r>
+      <w:r>
+        <w:rPr>
+          <w:rFonts w:ascii="Arial" w:hAnsi="Arial" w:cs="Arial"/>
+          <w:color w:val="00B0F0"/>
+          <w:sz w:val="19"/>
+          <w:szCs w:val="19"/>
+        </w:rPr>
+        <w:t>”</w:t>
+      </w:r>
+      <w:r>
+        <w:rPr>
+          <w:rFonts w:ascii="Arial" w:hAnsi="Arial" w:cs="Arial"/>
+          <w:color w:val="00B0F0"/>
+          <w:sz w:val="19"/>
+          <w:szCs w:val="19"/>
+        </w:rPr>
+        <w:t>middle</w:t>
+      </w:r>
+      <w:proofErr w:type="gramEnd"/>
+      <w:r>
+        <w:rPr>
+          <w:rFonts w:ascii="Arial" w:hAnsi="Arial" w:cs="Arial"/>
+          <w:color w:val="00B0F0"/>
+          <w:sz w:val="19"/>
+          <w:szCs w:val="19"/>
+        </w:rPr>
+        <w:t>”</w:t>
+      </w:r>
+      <w:r>
+        <w:rPr>
+          <w:rFonts w:ascii="Arial" w:hAnsi="Arial" w:cs="Arial"/>
+          <w:color w:val="00B0F0"/>
+          <w:sz w:val="19"/>
+          <w:szCs w:val="19"/>
+        </w:rPr>
+        <w:t xml:space="preserve"> region is identified by the linear regime with a slope of 1 (for a log-log plot) spanning from approximately 100 </w:t>
       </w:r>
       <w:proofErr w:type="spellStart"/>
       <w:r>
@@ -1735,7 +1808,43 @@
           <w:sz w:val="19"/>
           <w:szCs w:val="19"/>
         </w:rPr>
-        <w:t xml:space="preserve"> to 1000 ps. Note that the noisy ``long time'' simulation data (beyond 1000 </w:t>
+        <w:t xml:space="preserve"> to 1000 ps. Note that the noisy </w:t>
+      </w:r>
+      <w:r>
+        <w:rPr>
+          <w:rFonts w:ascii="Arial" w:hAnsi="Arial" w:cs="Arial"/>
+          <w:color w:val="00B0F0"/>
+          <w:sz w:val="19"/>
+          <w:szCs w:val="19"/>
+        </w:rPr>
+        <w:t>”</w:t>
+      </w:r>
+      <w:r>
+        <w:rPr>
+          <w:rFonts w:ascii="Arial" w:hAnsi="Arial" w:cs="Arial"/>
+          <w:color w:val="00B0F0"/>
+          <w:sz w:val="19"/>
+          <w:szCs w:val="19"/>
+        </w:rPr>
+        <w:t>long time</w:t>
+      </w:r>
+      <w:r>
+        <w:rPr>
+          <w:rFonts w:ascii="Arial" w:hAnsi="Arial" w:cs="Arial"/>
+          <w:color w:val="00B0F0"/>
+          <w:sz w:val="19"/>
+          <w:szCs w:val="19"/>
+        </w:rPr>
+        <w:t>”</w:t>
+      </w:r>
+      <w:r>
+        <w:rPr>
+          <w:rFonts w:ascii="Arial" w:hAnsi="Arial" w:cs="Arial"/>
+          <w:color w:val="00B0F0"/>
+          <w:sz w:val="19"/>
+          <w:szCs w:val="19"/>
+        </w:rPr>
+        <w:t xml:space="preserve"> simulation data (beyond 1000 </w:t>
       </w:r>
       <w:proofErr w:type="spellStart"/>
       <w:r>
@@ -1807,16 +1916,25 @@
           <w:sz w:val="19"/>
           <w:szCs w:val="19"/>
         </w:rPr>
-        <w:t>are linear fits to the “middle”</w:t>
-      </w:r>
-      <w:r>
-        <w:rPr>
-          <w:rFonts w:ascii="Arial" w:hAnsi="Arial" w:cs="Arial"/>
-          <w:color w:val="00B0F0"/>
-          <w:sz w:val="19"/>
-          <w:szCs w:val="19"/>
-        </w:rPr>
-        <w:t xml:space="preserve"> region of the MSD, as determined by the authors.</w:t>
+        <w:t xml:space="preserve">are linear fits to the </w:t>
+      </w:r>
+      <w:r>
+        <w:rPr>
+          <w:rFonts w:ascii="Arial" w:hAnsi="Arial" w:cs="Arial"/>
+          <w:color w:val="00B0F0"/>
+          <w:sz w:val="19"/>
+          <w:szCs w:val="19"/>
+        </w:rPr>
+        <w:t>diffusive regime</w:t>
+      </w:r>
+      <w:r>
+        <w:rPr>
+          <w:rFonts w:ascii="Arial" w:hAnsi="Arial" w:cs="Arial"/>
+          <w:color w:val="00B0F0"/>
+          <w:sz w:val="19"/>
+          <w:szCs w:val="19"/>
+        </w:rPr>
+        <w:t xml:space="preserve"> of the MSD, as determined by the authors.</w:t>
       </w:r>
       <w:r>
         <w:rPr>
@@ -1964,34 +2082,7 @@
           <w:sz w:val="19"/>
           <w:szCs w:val="19"/>
         </w:rPr>
-        <w:t xml:space="preserve"> single precision. </w:t>
-      </w:r>
-      <w:r>
-        <w:rPr>
-          <w:rFonts w:ascii="Arial" w:hAnsi="Arial" w:cs="Arial"/>
-          <w:color w:val="00B0F0"/>
-          <w:sz w:val="19"/>
-          <w:szCs w:val="19"/>
-        </w:rPr>
-        <w:t>T</w:t>
-      </w:r>
-      <w:r>
-        <w:rPr>
-          <w:rFonts w:ascii="Arial" w:hAnsi="Arial" w:cs="Arial"/>
-          <w:color w:val="00B0F0"/>
-          <w:sz w:val="19"/>
-          <w:szCs w:val="19"/>
-        </w:rPr>
-        <w:t xml:space="preserve">he accumulation of round-off error inherent in single precision calculations will eventually cause major issues with the forces, especially on the time scales required for simulations that are long enough for "good" determination of diffusion constants. </w:t>
-      </w:r>
-      <w:r>
-        <w:rPr>
-          <w:rFonts w:ascii="Arial" w:hAnsi="Arial" w:cs="Arial"/>
-          <w:color w:val="00B0F0"/>
-          <w:sz w:val="19"/>
-          <w:szCs w:val="19"/>
-        </w:rPr>
-        <w:t>We have included the following recommendation on page 6, “When simulating in the NVE ensemble, it is imperative that the integrator conserve energy. Performing simulations with single precision is one of the main causes for poor conservation of energy</w:t>
+        <w:t xml:space="preserve"> single precision. The accumulation of round-off error inherent in single precision calculations will eventually cause major issues with the forces, especially on the time scales required for simulations that are long enough for "good" determination of diffusion constants. We have included the following recommendation on page 6, “When simulating in the NVE ensemble, it is imperative that the integrator conserve energy. Performing simulations with single precision is one of the main causes for poor conservation of energy</w:t>
       </w:r>
       <w:r>
         <w:rPr>
@@ -2151,16 +2242,25 @@
           <w:sz w:val="19"/>
           <w:szCs w:val="19"/>
         </w:rPr>
-        <w:t>We</w:t>
-      </w:r>
-      <w:r>
-        <w:rPr>
-          <w:rFonts w:ascii="Arial" w:hAnsi="Arial" w:cs="Arial"/>
-          <w:color w:val="00B0F0"/>
-          <w:sz w:val="19"/>
-          <w:szCs w:val="19"/>
-        </w:rPr>
-        <w:t xml:space="preserve"> have changed most instances of passive voice into active voice. </w:t>
+        <w:t xml:space="preserve">We have changed </w:t>
+      </w:r>
+      <w:r>
+        <w:rPr>
+          <w:rFonts w:ascii="Arial" w:hAnsi="Arial" w:cs="Arial"/>
+          <w:color w:val="00B0F0"/>
+          <w:sz w:val="19"/>
+          <w:szCs w:val="19"/>
+        </w:rPr>
+        <w:t>at least ten</w:t>
+      </w:r>
+      <w:r>
+        <w:rPr>
+          <w:rFonts w:ascii="Arial" w:hAnsi="Arial" w:cs="Arial"/>
+          <w:color w:val="00B0F0"/>
+          <w:sz w:val="19"/>
+          <w:szCs w:val="19"/>
+        </w:rPr>
+        <w:t xml:space="preserve"> instances of passive voice into active voice. </w:t>
       </w:r>
       <w:proofErr w:type="gramStart"/>
       <w:r>
@@ -2198,16 +2298,7 @@
           <w:sz w:val="19"/>
           <w:szCs w:val="19"/>
         </w:rPr>
-        <w:t xml:space="preserve"> pages 16-17.</w:t>
-      </w:r>
-      <w:r>
-        <w:rPr>
-          <w:rFonts w:ascii="Arial" w:hAnsi="Arial" w:cs="Arial"/>
-          <w:color w:val="00B0F0"/>
-          <w:sz w:val="19"/>
-          <w:szCs w:val="19"/>
-        </w:rPr>
-        <w:t xml:space="preserve"> </w:t>
+        <w:t xml:space="preserve"> pages 16-17. </w:t>
       </w:r>
     </w:p>
     <w:p>
@@ -2529,27 +2620,7 @@
           <w:szCs w:val="21"/>
           <w:shd w:val="clear" w:color="auto" w:fill="FFFFFF"/>
         </w:rPr>
-        <w:t xml:space="preserve">Is it possible to include records (text + headers of emails, perhaps?) of the permission on use of figures from </w:t>
-      </w:r>
-      <w:r>
-        <w:rPr>
-          <w:rFonts w:ascii="Segoe UI" w:hAnsi="Segoe UI" w:cs="Segoe UI"/>
-          <w:color w:val="24292E"/>
-          <w:sz w:val="21"/>
-          <w:szCs w:val="21"/>
-          <w:shd w:val="clear" w:color="auto" w:fill="FFFFFF"/>
-        </w:rPr>
-        <w:t>other publishers, and the condit</w:t>
-      </w:r>
-      <w:r>
-        <w:rPr>
-          <w:rFonts w:ascii="Segoe UI" w:hAnsi="Segoe UI" w:cs="Segoe UI"/>
-          <w:color w:val="24292E"/>
-          <w:sz w:val="21"/>
-          <w:szCs w:val="21"/>
-          <w:shd w:val="clear" w:color="auto" w:fill="FFFFFF"/>
-        </w:rPr>
-        <w:t>ions, in the GitHub repository? This could avoid later questions about what the permissions were if the article were further shared.</w:t>
+        <w:t>Is it possible to include records (text + headers of emails, perhaps?) of the permission on use of figures from other publishers, and the conditions, in the GitHub repository? This could avoid later questions about what the permissions were if the article were further shared.</w:t>
       </w:r>
     </w:p>
     <w:p>
@@ -2989,16 +3060,25 @@
           <w:sz w:val="19"/>
           <w:szCs w:val="19"/>
         </w:rPr>
-        <w:t xml:space="preserve">We </w:t>
-      </w:r>
-      <w:r>
-        <w:rPr>
-          <w:rFonts w:ascii="Arial" w:hAnsi="Arial" w:cs="Arial"/>
-          <w:color w:val="00B0F0"/>
-          <w:sz w:val="19"/>
-          <w:szCs w:val="19"/>
-        </w:rPr>
-        <w:t>have re-read the manuscript, reworded some long sentences, and fixed some minor typos.</w:t>
+        <w:t>We have re-read the manuscript, reworded some long sentences, and fixed some minor typos.</w:t>
+      </w:r>
+      <w:r>
+        <w:rPr>
+          <w:rFonts w:ascii="Arial" w:hAnsi="Arial" w:cs="Arial"/>
+          <w:color w:val="00B0F0"/>
+          <w:sz w:val="19"/>
+          <w:szCs w:val="19"/>
+        </w:rPr>
+        <w:t xml:space="preserve"> There are too many examples to enumerate here, but these can be easily identified by scanning </w:t>
+      </w:r>
+      <w:r>
+        <w:rPr>
+          <w:rFonts w:ascii="Arial" w:hAnsi="Arial" w:cs="Arial"/>
+          <w:color w:val="00B0F0"/>
+          <w:sz w:val="19"/>
+          <w:szCs w:val="19"/>
+        </w:rPr>
+        <w:t xml:space="preserve">the attached marked-up manuscript. </w:t>
       </w:r>
     </w:p>
     <w:p>
@@ -3008,6 +3088,8 @@
           <w:sz w:val="32"/>
         </w:rPr>
       </w:pPr>
+      <w:bookmarkStart w:id="0" w:name="_GoBack"/>
+      <w:bookmarkEnd w:id="0"/>
     </w:p>
     <w:p>
       <w:pPr>
@@ -3109,6 +3191,7 @@
           <w:szCs w:val="19"/>
           <w:shd w:val="clear" w:color="auto" w:fill="FFFFFF"/>
         </w:rPr>
+        <w:lastRenderedPageBreak/>
         <w:t xml:space="preserve">This is a good recommendation by the reviewer. </w:t>
       </w:r>
       <w:r>
@@ -3119,27 +3202,67 @@
           <w:szCs w:val="19"/>
           <w:shd w:val="clear" w:color="auto" w:fill="FFFFFF"/>
         </w:rPr>
-        <w:t>Since</w:t>
-      </w:r>
-      <w:r>
-        <w:rPr>
-          <w:rFonts w:ascii="Arial" w:hAnsi="Arial" w:cs="Arial"/>
-          <w:color w:val="00B0F0"/>
-          <w:sz w:val="19"/>
-          <w:szCs w:val="19"/>
-          <w:shd w:val="clear" w:color="auto" w:fill="FFFFFF"/>
-        </w:rPr>
-        <w:t xml:space="preserve"> </w:t>
-      </w:r>
-      <w:r>
-        <w:rPr>
-          <w:rFonts w:ascii="Arial" w:hAnsi="Arial" w:cs="Arial"/>
-          <w:color w:val="00B0F0"/>
-          <w:sz w:val="19"/>
-          <w:szCs w:val="19"/>
-          <w:shd w:val="clear" w:color="auto" w:fill="FFFFFF"/>
-        </w:rPr>
-        <w:t>the Green-Kubo and Einstein checklists have been merged for the revised manuscript</w:t>
+        <w:t>A</w:t>
+      </w:r>
+      <w:r>
+        <w:rPr>
+          <w:rFonts w:ascii="Arial" w:hAnsi="Arial" w:cs="Arial"/>
+          <w:color w:val="00B0F0"/>
+          <w:sz w:val="19"/>
+          <w:szCs w:val="19"/>
+          <w:shd w:val="clear" w:color="auto" w:fill="FFFFFF"/>
+        </w:rPr>
+        <w:t>ccording to Comment #3 from the editor</w:t>
+      </w:r>
+      <w:r>
+        <w:rPr>
+          <w:rFonts w:ascii="Arial" w:hAnsi="Arial" w:cs="Arial"/>
+          <w:color w:val="00B0F0"/>
+          <w:sz w:val="19"/>
+          <w:szCs w:val="19"/>
+          <w:shd w:val="clear" w:color="auto" w:fill="FFFFFF"/>
+        </w:rPr>
+        <w:t xml:space="preserve">, </w:t>
+      </w:r>
+      <w:r>
+        <w:rPr>
+          <w:rFonts w:ascii="Arial" w:hAnsi="Arial" w:cs="Arial"/>
+          <w:color w:val="00B0F0"/>
+          <w:sz w:val="19"/>
+          <w:szCs w:val="19"/>
+          <w:shd w:val="clear" w:color="auto" w:fill="FFFFFF"/>
+        </w:rPr>
+        <w:t xml:space="preserve">we have merged </w:t>
+      </w:r>
+      <w:r>
+        <w:rPr>
+          <w:rFonts w:ascii="Arial" w:hAnsi="Arial" w:cs="Arial"/>
+          <w:color w:val="00B0F0"/>
+          <w:sz w:val="19"/>
+          <w:szCs w:val="19"/>
+          <w:shd w:val="clear" w:color="auto" w:fill="FFFFFF"/>
+        </w:rPr>
+        <w:t xml:space="preserve">the Green-Kubo and Einstein checklists </w:t>
+      </w:r>
+      <w:r>
+        <w:rPr>
+          <w:rFonts w:ascii="Arial" w:hAnsi="Arial" w:cs="Arial"/>
+          <w:color w:val="00B0F0"/>
+          <w:sz w:val="19"/>
+          <w:szCs w:val="19"/>
+          <w:shd w:val="clear" w:color="auto" w:fill="FFFFFF"/>
+        </w:rPr>
+        <w:t xml:space="preserve">in </w:t>
+      </w:r>
+      <w:r>
+        <w:rPr>
+          <w:rFonts w:ascii="Arial" w:hAnsi="Arial" w:cs="Arial"/>
+          <w:color w:val="00B0F0"/>
+          <w:sz w:val="19"/>
+          <w:szCs w:val="19"/>
+          <w:shd w:val="clear" w:color="auto" w:fill="FFFFFF"/>
+        </w:rPr>
+        <w:t>the revised manuscript</w:t>
       </w:r>
       <w:r>
         <w:rPr>
@@ -3159,37 +3282,27 @@
           <w:szCs w:val="19"/>
           <w:shd w:val="clear" w:color="auto" w:fill="FFFFFF"/>
         </w:rPr>
-        <w:t xml:space="preserve">, </w:t>
-      </w:r>
-      <w:r>
-        <w:rPr>
-          <w:rFonts w:ascii="Arial" w:hAnsi="Arial" w:cs="Arial"/>
-          <w:color w:val="00B0F0"/>
-          <w:sz w:val="19"/>
-          <w:szCs w:val="19"/>
-          <w:shd w:val="clear" w:color="auto" w:fill="FFFFFF"/>
-        </w:rPr>
-        <w:t>according to Comment #3 from the editor</w:t>
-      </w:r>
-      <w:r>
-        <w:rPr>
-          <w:rFonts w:ascii="Arial" w:hAnsi="Arial" w:cs="Arial"/>
-          <w:color w:val="00B0F0"/>
-          <w:sz w:val="19"/>
-          <w:szCs w:val="19"/>
-          <w:shd w:val="clear" w:color="auto" w:fill="FFFFFF"/>
-        </w:rPr>
-        <w:t>,</w:t>
-      </w:r>
-      <w:r>
-        <w:rPr>
-          <w:rFonts w:ascii="Arial" w:hAnsi="Arial" w:cs="Arial"/>
-          <w:color w:val="00B0F0"/>
-          <w:sz w:val="19"/>
-          <w:szCs w:val="19"/>
-          <w:shd w:val="clear" w:color="auto" w:fill="FFFFFF"/>
-        </w:rPr>
-        <w:t xml:space="preserve"> the confusion expressed by the reviewer should not be an issue anymore.</w:t>
+        <w:t xml:space="preserve"> and, by so doing, we have also resolved this concern</w:t>
+      </w:r>
+      <w:r>
+        <w:rPr>
+          <w:rFonts w:ascii="Arial" w:hAnsi="Arial" w:cs="Arial"/>
+          <w:color w:val="00B0F0"/>
+          <w:sz w:val="19"/>
+          <w:szCs w:val="19"/>
+          <w:shd w:val="clear" w:color="auto" w:fill="FFFFFF"/>
+        </w:rPr>
+        <w:t xml:space="preserve"> expressed by the reviewer</w:t>
+      </w:r>
+      <w:r>
+        <w:rPr>
+          <w:rFonts w:ascii="Arial" w:hAnsi="Arial" w:cs="Arial"/>
+          <w:color w:val="00B0F0"/>
+          <w:sz w:val="19"/>
+          <w:szCs w:val="19"/>
+          <w:shd w:val="clear" w:color="auto" w:fill="FFFFFF"/>
+        </w:rPr>
+        <w:t>.</w:t>
       </w:r>
     </w:p>
     <w:sectPr>

</xml_diff>

<commit_message>
Revised conclusions and small editorial/format changes.
</commit_message>
<xml_diff>
--- a/LiveCoMS_review_process/Response_LiveCoMS_Reviewers_1.docx
+++ b/LiveCoMS_review_process/Response_LiveCoMS_Reviewers_1.docx
@@ -855,6 +855,69 @@
           <w:szCs w:val="19"/>
         </w:rPr>
       </w:pPr>
+      <w:r>
+        <w:rPr>
+          <w:rFonts w:ascii="Arial" w:hAnsi="Arial" w:cs="Arial"/>
+          <w:color w:val="00B0F0"/>
+          <w:sz w:val="19"/>
+          <w:szCs w:val="19"/>
+        </w:rPr>
+        <w:t>Page 10, end of third paragraph in Section 6.1.2, example for why simulations should be order of magnitude longer than plateau time, “e.g., Figure 3 demonstrates that trajectories of 1 ns or longer are required for a plateau time of 100 ps.”</w:t>
+      </w:r>
+    </w:p>
+    <w:p>
+      <w:pPr>
+        <w:pStyle w:val="ListParagraph"/>
+        <w:numPr>
+          <w:ilvl w:val="0"/>
+          <w:numId w:val="5"/>
+        </w:numPr>
+        <w:shd w:val="clear" w:color="auto" w:fill="FFFFFF"/>
+        <w:spacing w:after="0" w:line="240" w:lineRule="auto"/>
+        <w:rPr>
+          <w:rFonts w:ascii="Arial" w:hAnsi="Arial" w:cs="Arial"/>
+          <w:color w:val="00B0F0"/>
+          <w:sz w:val="19"/>
+          <w:szCs w:val="19"/>
+        </w:rPr>
+      </w:pPr>
+      <w:r>
+        <w:rPr>
+          <w:rFonts w:ascii="Arial" w:hAnsi="Arial" w:cs="Arial"/>
+          <w:color w:val="00B0F0"/>
+          <w:sz w:val="19"/>
+          <w:szCs w:val="19"/>
+        </w:rPr>
+        <w:t>Page 10, first paragraph in Section 6.1.3 was added to better explain why we do not recommend correcting for finite size effects with viscosity</w:t>
+      </w:r>
+    </w:p>
+    <w:p>
+      <w:pPr>
+        <w:pStyle w:val="ListParagraph"/>
+        <w:numPr>
+          <w:ilvl w:val="0"/>
+          <w:numId w:val="5"/>
+        </w:numPr>
+        <w:shd w:val="clear" w:color="auto" w:fill="FFFFFF"/>
+        <w:spacing w:after="0" w:line="240" w:lineRule="auto"/>
+        <w:rPr>
+          <w:rFonts w:ascii="Arial" w:hAnsi="Arial" w:cs="Arial"/>
+          <w:color w:val="00B0F0"/>
+          <w:sz w:val="19"/>
+          <w:szCs w:val="19"/>
+        </w:rPr>
+      </w:pPr>
+      <w:r>
+        <w:rPr>
+          <w:rFonts w:ascii="Arial" w:hAnsi="Arial" w:cs="Arial"/>
+          <w:color w:val="00B0F0"/>
+          <w:sz w:val="19"/>
+          <w:szCs w:val="19"/>
+        </w:rPr>
+        <w:t xml:space="preserve">Page 13, end of first paragraph in Section 6.2.1, “we recommend the latter methodology as it requires fewer arbitrary user decisions and is more robust than the other two methods.” The details for this rationale are then provided in the corresponding sections. </w:t>
+      </w:r>
+      <w:bookmarkStart w:id="0" w:name="_GoBack"/>
+      <w:bookmarkEnd w:id="0"/>
     </w:p>
     <w:p>
       <w:pPr>
@@ -1640,6 +1703,7 @@
           <w:sz w:val="19"/>
           <w:szCs w:val="19"/>
         </w:rPr>
+        <w:lastRenderedPageBreak/>
         <w:t>A typical log-log plot, borrowed</w:t>
       </w:r>
       <w:r>
@@ -1897,7 +1961,6 @@
           <w:sz w:val="19"/>
           <w:szCs w:val="19"/>
         </w:rPr>
-        <w:lastRenderedPageBreak/>
         <w:t>We have also modified the caption of Figure 2 (page 8) to read, “</w:t>
       </w:r>
       <w:r>
@@ -2620,6 +2683,7 @@
           <w:szCs w:val="21"/>
           <w:shd w:val="clear" w:color="auto" w:fill="FFFFFF"/>
         </w:rPr>
+        <w:lastRenderedPageBreak/>
         <w:t>Is it possible to include records (text + headers of emails, perhaps?) of the permission on use of figures from other publishers, and the conditions, in the GitHub repository? This could avoid later questions about what the permissions were if the article were further shared.</w:t>
       </w:r>
     </w:p>
@@ -2709,7 +2773,6 @@
           <w:rFonts w:ascii="Cambria" w:hAnsi="Cambria"/>
           <w:sz w:val="32"/>
         </w:rPr>
-        <w:lastRenderedPageBreak/>
         <w:t>Reviewer #</w:t>
       </w:r>
       <w:r>
@@ -3088,8 +3151,6 @@
           <w:sz w:val="32"/>
         </w:rPr>
       </w:pPr>
-      <w:bookmarkStart w:id="0" w:name="_GoBack"/>
-      <w:bookmarkEnd w:id="0"/>
     </w:p>
     <w:p>
       <w:pPr>
@@ -3144,7 +3205,18 @@
           <w:szCs w:val="19"/>
           <w:shd w:val="clear" w:color="auto" w:fill="FFFFFF"/>
         </w:rPr>
-        <w:t>For novice readers, there is an opportunity to make a small tweak to the checklists to improve their understanding. On page 5, experienced practitioners will understand why the checklist for calculating viscosity with the Green-Kubo equilibrium approach appears before the Einstein equilibrium approach. However, a person new to simulations might not catch the significance, and if not careful, not read the explanation in Section 6.3. It seems like a short note next to the checklists for viscosity, alerting readers to the intention behind switching the order of appearance of the methods (and directing them to the explanation in Section 6) would be helpful for novice readers.</w:t>
+        <w:t xml:space="preserve">For novice readers, there is an opportunity to make a small tweak to the checklists to improve their understanding. On page 5, experienced practitioners will understand why the checklist for calculating viscosity </w:t>
+      </w:r>
+      <w:r>
+        <w:rPr>
+          <w:rFonts w:ascii="Arial" w:hAnsi="Arial" w:cs="Arial"/>
+          <w:color w:val="222222"/>
+          <w:sz w:val="19"/>
+          <w:szCs w:val="19"/>
+          <w:shd w:val="clear" w:color="auto" w:fill="FFFFFF"/>
+        </w:rPr>
+        <w:lastRenderedPageBreak/>
+        <w:t>with the Green-Kubo equilibrium approach appears before the Einstein equilibrium approach. However, a person new to simulations might not catch the significance, and if not careful, not read the explanation in Section 6.3. It seems like a short note next to the checklists for viscosity, alerting readers to the intention behind switching the order of appearance of the methods (and directing them to the explanation in Section 6) would be helpful for novice readers.</w:t>
       </w:r>
     </w:p>
     <w:p>
@@ -3191,7 +3263,6 @@
           <w:szCs w:val="19"/>
           <w:shd w:val="clear" w:color="auto" w:fill="FFFFFF"/>
         </w:rPr>
-        <w:lastRenderedPageBreak/>
         <w:t xml:space="preserve">This is a good recommendation by the reviewer. </w:t>
       </w:r>
       <w:r>
@@ -3202,27 +3273,7 @@
           <w:szCs w:val="19"/>
           <w:shd w:val="clear" w:color="auto" w:fill="FFFFFF"/>
         </w:rPr>
-        <w:t>A</w:t>
-      </w:r>
-      <w:r>
-        <w:rPr>
-          <w:rFonts w:ascii="Arial" w:hAnsi="Arial" w:cs="Arial"/>
-          <w:color w:val="00B0F0"/>
-          <w:sz w:val="19"/>
-          <w:szCs w:val="19"/>
-          <w:shd w:val="clear" w:color="auto" w:fill="FFFFFF"/>
-        </w:rPr>
-        <w:t>ccording to Comment #3 from the editor</w:t>
-      </w:r>
-      <w:r>
-        <w:rPr>
-          <w:rFonts w:ascii="Arial" w:hAnsi="Arial" w:cs="Arial"/>
-          <w:color w:val="00B0F0"/>
-          <w:sz w:val="19"/>
-          <w:szCs w:val="19"/>
-          <w:shd w:val="clear" w:color="auto" w:fill="FFFFFF"/>
-        </w:rPr>
-        <w:t xml:space="preserve">, </w:t>
+        <w:t xml:space="preserve">According to Comment #3 from the editor, </w:t>
       </w:r>
       <w:r>
         <w:rPr>

</xml_diff>

<commit_message>
Finalized changes for postreview. Updated difference file.
</commit_message>
<xml_diff>
--- a/LiveCoMS_review_process/Response_LiveCoMS_Reviewers_1.docx
+++ b/LiveCoMS_review_process/Response_LiveCoMS_Reviewers_1.docx
@@ -162,6 +162,27 @@
         </w:rPr>
         <w:t xml:space="preserve">, Comment 1: </w:t>
       </w:r>
+      <w:r>
+        <w:rPr>
+          <w:sz w:val="24"/>
+          <w:szCs w:val="24"/>
+        </w:rPr>
+        <w:t xml:space="preserve">pp </w:t>
+      </w:r>
+      <w:r>
+        <w:rPr>
+          <w:sz w:val="24"/>
+          <w:szCs w:val="24"/>
+        </w:rPr>
+        <w:t xml:space="preserve">9, </w:t>
+      </w:r>
+      <w:r>
+        <w:rPr>
+          <w:sz w:val="24"/>
+          <w:szCs w:val="24"/>
+        </w:rPr>
+        <w:t>10, 11, 13</w:t>
+      </w:r>
     </w:p>
     <w:p>
       <w:pPr>
@@ -204,7 +225,7 @@
           <w:sz w:val="24"/>
           <w:szCs w:val="24"/>
         </w:rPr>
-        <w:t>pp 12, 13, 16</w:t>
+        <w:t>pp 13, 16</w:t>
       </w:r>
     </w:p>
     <w:p>
@@ -838,6 +859,8 @@
         </w:rPr>
         <w:t>We have gone through the manuscript again and added the following rationales:</w:t>
       </w:r>
+      <w:bookmarkStart w:id="0" w:name="_GoBack"/>
+      <w:bookmarkEnd w:id="0"/>
     </w:p>
     <w:p>
       <w:pPr>
@@ -862,7 +885,16 @@
           <w:sz w:val="19"/>
           <w:szCs w:val="19"/>
         </w:rPr>
-        <w:t>Page 10, end of third paragraph in Section 6.1.2, example for why simulations should be order of magnitude longer than plateau time, “e.g., Figure 3 demonstrates that trajectories of 1 ns or longer are required for a plateau time of 100 ps.”</w:t>
+        <w:t>Page 9, second paragraph in Section 5.3.2, further developed the recommendation for “lag” between time origins</w:t>
+      </w:r>
+      <w:r>
+        <w:rPr>
+          <w:rFonts w:ascii="Arial" w:hAnsi="Arial" w:cs="Arial"/>
+          <w:color w:val="00B0F0"/>
+          <w:sz w:val="19"/>
+          <w:szCs w:val="19"/>
+        </w:rPr>
+        <w:t xml:space="preserve"> by explaining the consequences of lag times that are too short and too long</w:t>
       </w:r>
     </w:p>
     <w:p>
@@ -888,7 +920,25 @@
           <w:sz w:val="19"/>
           <w:szCs w:val="19"/>
         </w:rPr>
-        <w:t>Page 10, first paragraph in Section 6.1.3 was added to better explain why we do not recommend correcting for finite size effects with viscosity</w:t>
+        <w:t xml:space="preserve">Page 10, end of third paragraph in Section 6.1.2, </w:t>
+      </w:r>
+      <w:r>
+        <w:rPr>
+          <w:rFonts w:ascii="Arial" w:hAnsi="Arial" w:cs="Arial"/>
+          <w:color w:val="00B0F0"/>
+          <w:sz w:val="19"/>
+          <w:szCs w:val="19"/>
+        </w:rPr>
+        <w:t xml:space="preserve">included </w:t>
+      </w:r>
+      <w:r>
+        <w:rPr>
+          <w:rFonts w:ascii="Arial" w:hAnsi="Arial" w:cs="Arial"/>
+          <w:color w:val="00B0F0"/>
+          <w:sz w:val="19"/>
+          <w:szCs w:val="19"/>
+        </w:rPr>
+        <w:t>example for why simulations should be order of magnitude longer than plateau time, “e.g., Figure 3 demonstrates that trajectories of 1 ns or longer are required for a plateau time of 100 ps.”</w:t>
       </w:r>
     </w:p>
     <w:p>
@@ -914,10 +964,88 @@
           <w:sz w:val="19"/>
           <w:szCs w:val="19"/>
         </w:rPr>
-        <w:t xml:space="preserve">Page 13, end of first paragraph in Section 6.2.1, “we recommend the latter methodology as it requires fewer arbitrary user decisions and is more robust than the other two methods.” The details for this rationale are then provided in the corresponding sections. </w:t>
-      </w:r>
-      <w:bookmarkStart w:id="0" w:name="_GoBack"/>
-      <w:bookmarkEnd w:id="0"/>
+        <w:t>Page 11</w:t>
+      </w:r>
+      <w:r>
+        <w:rPr>
+          <w:rFonts w:ascii="Arial" w:hAnsi="Arial" w:cs="Arial"/>
+          <w:color w:val="00B0F0"/>
+          <w:sz w:val="19"/>
+          <w:szCs w:val="19"/>
+        </w:rPr>
+        <w:t>, first paragraph in Section 6.1.3 was added</w:t>
+      </w:r>
+      <w:r>
+        <w:rPr>
+          <w:rFonts w:ascii="Arial" w:hAnsi="Arial" w:cs="Arial"/>
+          <w:color w:val="00B0F0"/>
+          <w:sz w:val="19"/>
+          <w:szCs w:val="19"/>
+        </w:rPr>
+        <w:t xml:space="preserve"> and the final two sentences in Section 6.1.3 were removed</w:t>
+      </w:r>
+      <w:r>
+        <w:rPr>
+          <w:rFonts w:ascii="Arial" w:hAnsi="Arial" w:cs="Arial"/>
+          <w:color w:val="00B0F0"/>
+          <w:sz w:val="19"/>
+          <w:szCs w:val="19"/>
+        </w:rPr>
+        <w:t xml:space="preserve"> to better explain why we do not recommend correcting for finite size effects with viscosity</w:t>
+      </w:r>
+      <w:r>
+        <w:rPr>
+          <w:rFonts w:ascii="Arial" w:hAnsi="Arial" w:cs="Arial"/>
+          <w:color w:val="00B0F0"/>
+          <w:sz w:val="19"/>
+          <w:szCs w:val="19"/>
+        </w:rPr>
+        <w:t xml:space="preserve">. </w:t>
+      </w:r>
+    </w:p>
+    <w:p>
+      <w:pPr>
+        <w:pStyle w:val="ListParagraph"/>
+        <w:numPr>
+          <w:ilvl w:val="0"/>
+          <w:numId w:val="5"/>
+        </w:numPr>
+        <w:shd w:val="clear" w:color="auto" w:fill="FFFFFF"/>
+        <w:spacing w:after="0" w:line="240" w:lineRule="auto"/>
+        <w:rPr>
+          <w:rFonts w:ascii="Arial" w:hAnsi="Arial" w:cs="Arial"/>
+          <w:color w:val="00B0F0"/>
+          <w:sz w:val="19"/>
+          <w:szCs w:val="19"/>
+        </w:rPr>
+      </w:pPr>
+      <w:r>
+        <w:rPr>
+          <w:rFonts w:ascii="Arial" w:hAnsi="Arial" w:cs="Arial"/>
+          <w:color w:val="00B0F0"/>
+          <w:sz w:val="19"/>
+          <w:szCs w:val="19"/>
+        </w:rPr>
+        <w:t xml:space="preserve">Page 13, end of first paragraph in Section 6.2.1, </w:t>
+      </w:r>
+      <w:r>
+        <w:rPr>
+          <w:rFonts w:ascii="Arial" w:hAnsi="Arial" w:cs="Arial"/>
+          <w:color w:val="00B0F0"/>
+          <w:sz w:val="19"/>
+          <w:szCs w:val="19"/>
+        </w:rPr>
+        <w:t xml:space="preserve">added </w:t>
+      </w:r>
+      <w:r>
+        <w:rPr>
+          <w:rFonts w:ascii="Arial" w:hAnsi="Arial" w:cs="Arial"/>
+          <w:color w:val="00B0F0"/>
+          <w:sz w:val="19"/>
+          <w:szCs w:val="19"/>
+        </w:rPr>
+        <w:t xml:space="preserve">“we recommend the latter methodology as it requires fewer arbitrary user decisions and is more robust than the other two methods.” The details for this rationale are then provided in the corresponding sections. </w:t>
+      </w:r>
     </w:p>
     <w:p>
       <w:pPr>
@@ -1066,16 +1194,61 @@
           <w:sz w:val="19"/>
           <w:szCs w:val="19"/>
         </w:rPr>
-        <w:t>Page 12, c</w:t>
-      </w:r>
-      <w:r>
-        <w:rPr>
-          <w:rFonts w:ascii="Arial" w:hAnsi="Arial" w:cs="Arial"/>
-          <w:color w:val="00B0F0"/>
-          <w:sz w:val="19"/>
-          <w:szCs w:val="19"/>
-        </w:rPr>
-        <w:t>aption to Figure 9, references 51 and 52 for LINCS algorithm</w:t>
+        <w:t>Page 13</w:t>
+      </w:r>
+      <w:r>
+        <w:rPr>
+          <w:rFonts w:ascii="Arial" w:hAnsi="Arial" w:cs="Arial"/>
+          <w:color w:val="00B0F0"/>
+          <w:sz w:val="19"/>
+          <w:szCs w:val="19"/>
+        </w:rPr>
+        <w:t>, c</w:t>
+      </w:r>
+      <w:r>
+        <w:rPr>
+          <w:rFonts w:ascii="Arial" w:hAnsi="Arial" w:cs="Arial"/>
+          <w:color w:val="00B0F0"/>
+          <w:sz w:val="19"/>
+          <w:szCs w:val="19"/>
+        </w:rPr>
+        <w:t>a</w:t>
+      </w:r>
+      <w:r>
+        <w:rPr>
+          <w:rFonts w:ascii="Arial" w:hAnsi="Arial" w:cs="Arial"/>
+          <w:color w:val="00B0F0"/>
+          <w:sz w:val="19"/>
+          <w:szCs w:val="19"/>
+        </w:rPr>
+        <w:t>ption to Figure 9, references 53</w:t>
+      </w:r>
+      <w:r>
+        <w:rPr>
+          <w:rFonts w:ascii="Arial" w:hAnsi="Arial" w:cs="Arial"/>
+          <w:color w:val="00B0F0"/>
+          <w:sz w:val="19"/>
+          <w:szCs w:val="19"/>
+        </w:rPr>
+        <w:t xml:space="preserve"> and 5</w:t>
+      </w:r>
+      <w:r>
+        <w:rPr>
+          <w:rFonts w:ascii="Arial" w:hAnsi="Arial" w:cs="Arial"/>
+          <w:color w:val="00B0F0"/>
+          <w:sz w:val="19"/>
+          <w:szCs w:val="19"/>
+        </w:rPr>
+        <w:t>4</w:t>
+      </w:r>
+      <w:r>
+        <w:rPr>
+          <w:rFonts w:ascii="Arial" w:hAnsi="Arial" w:cs="Arial"/>
+          <w:color w:val="00B0F0"/>
+          <w:sz w:val="19"/>
+          <w:szCs w:val="19"/>
+        </w:rPr>
+        <w:t xml:space="preserve"> for LINCS algorithm</w:t>
       </w:r>
     </w:p>
     <w:p>
@@ -1110,25 +1283,43 @@
           <w:sz w:val="19"/>
           <w:szCs w:val="19"/>
         </w:rPr>
-        <w:t>final</w:t>
-      </w:r>
-      <w:r>
-        <w:rPr>
-          <w:rFonts w:ascii="Arial" w:hAnsi="Arial" w:cs="Arial"/>
-          <w:color w:val="00B0F0"/>
-          <w:sz w:val="19"/>
-          <w:szCs w:val="19"/>
-        </w:rPr>
-        <w:t xml:space="preserve"> paragraph in left column, </w:t>
-      </w:r>
-      <w:r>
-        <w:rPr>
-          <w:rFonts w:ascii="Arial" w:hAnsi="Arial" w:cs="Arial"/>
-          <w:color w:val="00B0F0"/>
-          <w:sz w:val="19"/>
-          <w:szCs w:val="19"/>
-        </w:rPr>
-        <w:t>reference 53 for Equation 9</w:t>
+        <w:t>first paragraph in right</w:t>
+      </w:r>
+      <w:r>
+        <w:rPr>
+          <w:rFonts w:ascii="Arial" w:hAnsi="Arial" w:cs="Arial"/>
+          <w:color w:val="00B0F0"/>
+          <w:sz w:val="19"/>
+          <w:szCs w:val="19"/>
+        </w:rPr>
+        <w:t xml:space="preserve"> column, </w:t>
+      </w:r>
+      <w:r>
+        <w:rPr>
+          <w:rFonts w:ascii="Arial" w:hAnsi="Arial" w:cs="Arial"/>
+          <w:color w:val="00B0F0"/>
+          <w:sz w:val="19"/>
+          <w:szCs w:val="19"/>
+        </w:rPr>
+        <w:t>reference 5</w:t>
+      </w:r>
+      <w:r>
+        <w:rPr>
+          <w:rFonts w:ascii="Arial" w:hAnsi="Arial" w:cs="Arial"/>
+          <w:color w:val="00B0F0"/>
+          <w:sz w:val="19"/>
+          <w:szCs w:val="19"/>
+        </w:rPr>
+        <w:t>5</w:t>
+      </w:r>
+      <w:r>
+        <w:rPr>
+          <w:rFonts w:ascii="Arial" w:hAnsi="Arial" w:cs="Arial"/>
+          <w:color w:val="00B0F0"/>
+          <w:sz w:val="19"/>
+          <w:szCs w:val="19"/>
+        </w:rPr>
+        <w:t xml:space="preserve"> for Equation 9</w:t>
       </w:r>
     </w:p>
     <w:p>
@@ -1172,7 +1363,25 @@
           <w:sz w:val="19"/>
           <w:szCs w:val="19"/>
         </w:rPr>
-        <w:t>, reference 57 for particle mesh Ewald</w:t>
+        <w:t>, reference 5</w:t>
+      </w:r>
+      <w:r>
+        <w:rPr>
+          <w:rFonts w:ascii="Arial" w:hAnsi="Arial" w:cs="Arial"/>
+          <w:color w:val="00B0F0"/>
+          <w:sz w:val="19"/>
+          <w:szCs w:val="19"/>
+        </w:rPr>
+        <w:t>9</w:t>
+      </w:r>
+      <w:r>
+        <w:rPr>
+          <w:rFonts w:ascii="Arial" w:hAnsi="Arial" w:cs="Arial"/>
+          <w:color w:val="00B0F0"/>
+          <w:sz w:val="19"/>
+          <w:szCs w:val="19"/>
+        </w:rPr>
+        <w:t xml:space="preserve"> for particle mesh Ewald</w:t>
       </w:r>
     </w:p>
     <w:p>
@@ -1234,16 +1443,34 @@
           <w:sz w:val="19"/>
           <w:szCs w:val="19"/>
         </w:rPr>
-        <w:t>, references 58 and 5</w:t>
-      </w:r>
-      <w:r>
-        <w:rPr>
-          <w:rFonts w:ascii="Arial" w:hAnsi="Arial" w:cs="Arial"/>
-          <w:color w:val="00B0F0"/>
-          <w:sz w:val="19"/>
-          <w:szCs w:val="19"/>
-        </w:rPr>
-        <w:t>9 for tail modifications</w:t>
+        <w:t>, references 60</w:t>
+      </w:r>
+      <w:r>
+        <w:rPr>
+          <w:rFonts w:ascii="Arial" w:hAnsi="Arial" w:cs="Arial"/>
+          <w:color w:val="00B0F0"/>
+          <w:sz w:val="19"/>
+          <w:szCs w:val="19"/>
+        </w:rPr>
+        <w:t xml:space="preserve"> and </w:t>
+      </w:r>
+      <w:r>
+        <w:rPr>
+          <w:rFonts w:ascii="Arial" w:hAnsi="Arial" w:cs="Arial"/>
+          <w:color w:val="00B0F0"/>
+          <w:sz w:val="19"/>
+          <w:szCs w:val="19"/>
+        </w:rPr>
+        <w:t>61</w:t>
+      </w:r>
+      <w:r>
+        <w:rPr>
+          <w:rFonts w:ascii="Arial" w:hAnsi="Arial" w:cs="Arial"/>
+          <w:color w:val="00B0F0"/>
+          <w:sz w:val="19"/>
+          <w:szCs w:val="19"/>
+        </w:rPr>
+        <w:t xml:space="preserve"> for tail modifications</w:t>
       </w:r>
     </w:p>
     <w:p>
@@ -1418,7 +1645,43 @@
           <w:sz w:val="19"/>
           <w:szCs w:val="19"/>
         </w:rPr>
-        <w:t>. The checklists have now been combined on page 4 with the sections for the two approaches clearly prescribed.</w:t>
+        <w:t xml:space="preserve">. The </w:t>
+      </w:r>
+      <w:r>
+        <w:rPr>
+          <w:rFonts w:ascii="Arial" w:hAnsi="Arial" w:cs="Arial"/>
+          <w:color w:val="00B0F0"/>
+          <w:sz w:val="19"/>
+          <w:szCs w:val="19"/>
+        </w:rPr>
+        <w:t xml:space="preserve">combined </w:t>
+      </w:r>
+      <w:r>
+        <w:rPr>
+          <w:rFonts w:ascii="Arial" w:hAnsi="Arial" w:cs="Arial"/>
+          <w:color w:val="00B0F0"/>
+          <w:sz w:val="19"/>
+          <w:szCs w:val="19"/>
+        </w:rPr>
+        <w:t xml:space="preserve">checklists </w:t>
+      </w:r>
+      <w:r>
+        <w:rPr>
+          <w:rFonts w:ascii="Arial" w:hAnsi="Arial" w:cs="Arial"/>
+          <w:color w:val="00B0F0"/>
+          <w:sz w:val="19"/>
+          <w:szCs w:val="19"/>
+        </w:rPr>
+        <w:t>are found</w:t>
+      </w:r>
+      <w:r>
+        <w:rPr>
+          <w:rFonts w:ascii="Arial" w:hAnsi="Arial" w:cs="Arial"/>
+          <w:color w:val="00B0F0"/>
+          <w:sz w:val="19"/>
+          <w:szCs w:val="19"/>
+        </w:rPr>
+        <w:t xml:space="preserve"> on page 4 with the sections for the two approaches clearly prescribed.</w:t>
       </w:r>
     </w:p>
     <w:p>
@@ -1519,6 +1782,45 @@
     </w:p>
     <w:p>
       <w:pPr>
+        <w:shd w:val="clear" w:color="auto" w:fill="FFFFFF"/>
+        <w:spacing w:after="0" w:line="240" w:lineRule="auto"/>
+        <w:rPr>
+          <w:rFonts w:ascii="Arial" w:hAnsi="Arial" w:cs="Arial"/>
+          <w:color w:val="222222"/>
+          <w:sz w:val="19"/>
+          <w:szCs w:val="19"/>
+          <w:shd w:val="clear" w:color="auto" w:fill="FFFFFF"/>
+        </w:rPr>
+      </w:pPr>
+    </w:p>
+    <w:p>
+      <w:pPr>
+        <w:shd w:val="clear" w:color="auto" w:fill="FFFFFF"/>
+        <w:spacing w:after="0" w:line="240" w:lineRule="auto"/>
+        <w:rPr>
+          <w:rFonts w:ascii="Arial" w:hAnsi="Arial" w:cs="Arial"/>
+          <w:color w:val="222222"/>
+          <w:sz w:val="19"/>
+          <w:szCs w:val="19"/>
+          <w:shd w:val="clear" w:color="auto" w:fill="FFFFFF"/>
+        </w:rPr>
+      </w:pPr>
+    </w:p>
+    <w:p>
+      <w:pPr>
+        <w:shd w:val="clear" w:color="auto" w:fill="FFFFFF"/>
+        <w:spacing w:after="0" w:line="240" w:lineRule="auto"/>
+        <w:rPr>
+          <w:rFonts w:ascii="Arial" w:hAnsi="Arial" w:cs="Arial"/>
+          <w:color w:val="222222"/>
+          <w:sz w:val="19"/>
+          <w:szCs w:val="19"/>
+          <w:shd w:val="clear" w:color="auto" w:fill="FFFFFF"/>
+        </w:rPr>
+      </w:pPr>
+    </w:p>
+    <w:p>
+      <w:pPr>
         <w:rPr>
           <w:rFonts w:ascii="Cambria" w:hAnsi="Cambria"/>
           <w:b/>
@@ -1532,6 +1834,7 @@
           <w:i/>
           <w:color w:val="00B0F0"/>
         </w:rPr>
+        <w:lastRenderedPageBreak/>
         <w:t>Response</w:t>
       </w:r>
       <w:r>
@@ -1703,7 +2006,6 @@
           <w:sz w:val="19"/>
           <w:szCs w:val="19"/>
         </w:rPr>
-        <w:lastRenderedPageBreak/>
         <w:t>A typical log-log plot, borrowed</w:t>
       </w:r>
       <w:r>
@@ -1713,7 +2015,16 @@
           <w:sz w:val="19"/>
           <w:szCs w:val="19"/>
         </w:rPr>
-        <w:t xml:space="preserve"> from Ref. [35]</w:t>
+        <w:t xml:space="preserve"> from Ref. [36</w:t>
+      </w:r>
+      <w:r>
+        <w:rPr>
+          <w:rFonts w:ascii="Arial" w:hAnsi="Arial" w:cs="Arial"/>
+          <w:color w:val="00B0F0"/>
+          <w:sz w:val="19"/>
+          <w:szCs w:val="19"/>
+        </w:rPr>
+        <w:t>]</w:t>
       </w:r>
       <w:r>
         <w:rPr>
@@ -1997,7 +2308,7 @@
           <w:sz w:val="19"/>
           <w:szCs w:val="19"/>
         </w:rPr>
-        <w:t xml:space="preserve"> of the MSD, as determined by the authors.</w:t>
+        <w:t>, as determined by the authors.</w:t>
       </w:r>
       <w:r>
         <w:rPr>
@@ -2145,7 +2456,50 @@
           <w:sz w:val="19"/>
           <w:szCs w:val="19"/>
         </w:rPr>
-        <w:t xml:space="preserve"> single precision. The accumulation of round-off error inherent in single precision calculations will eventually cause major issues with the forces, especially on the time scales required for simulations that are long enough for "good" determination of diffusion constants. We have included the following recommendation on page 6, “When simulating in the NVE ensemble, it is imperative that the integrator conserve energy. Performing simulations with single precision is one of the main causes for poor conservation of energy</w:t>
+        <w:t xml:space="preserve"> single precision. The accumulation of round-off error inherent in single precision calculations will eventually cause major issues with the forces, especially on the time scales required for simulations that are long enough for "good" determination of diffusion constants. We have included the follo</w:t>
+      </w:r>
+      <w:r>
+        <w:rPr>
+          <w:rFonts w:ascii="Arial" w:hAnsi="Arial" w:cs="Arial"/>
+          <w:color w:val="00B0F0"/>
+          <w:sz w:val="19"/>
+          <w:szCs w:val="19"/>
+        </w:rPr>
+        <w:t xml:space="preserve">wing recommendation on page 6, </w:t>
+      </w:r>
+    </w:p>
+    <w:p>
+      <w:pPr>
+        <w:shd w:val="clear" w:color="auto" w:fill="FFFFFF"/>
+        <w:spacing w:after="0" w:line="240" w:lineRule="auto"/>
+        <w:rPr>
+          <w:rFonts w:ascii="Arial" w:hAnsi="Arial" w:cs="Arial"/>
+          <w:color w:val="00B0F0"/>
+          <w:sz w:val="19"/>
+          <w:szCs w:val="19"/>
+        </w:rPr>
+      </w:pPr>
+    </w:p>
+    <w:p>
+      <w:pPr>
+        <w:shd w:val="clear" w:color="auto" w:fill="FFFFFF"/>
+        <w:spacing w:after="0" w:line="240" w:lineRule="auto"/>
+        <w:ind w:left="720"/>
+        <w:rPr>
+          <w:rFonts w:ascii="Arial" w:hAnsi="Arial" w:cs="Arial"/>
+          <w:color w:val="00B0F0"/>
+          <w:sz w:val="19"/>
+          <w:szCs w:val="19"/>
+        </w:rPr>
+      </w:pPr>
+      <w:r>
+        <w:rPr>
+          <w:rFonts w:ascii="Arial" w:hAnsi="Arial" w:cs="Arial"/>
+          <w:color w:val="00B0F0"/>
+          <w:sz w:val="19"/>
+          <w:szCs w:val="19"/>
+        </w:rPr>
+        <w:t>When simulating in the NVE ensemble, it is imperative that the integrator conserve energy. Performing simulations with single precision is one of the main causes for poor conservation of energy</w:t>
       </w:r>
       <w:r>
         <w:rPr>
@@ -2163,7 +2517,16 @@
           <w:sz w:val="19"/>
           <w:szCs w:val="19"/>
         </w:rPr>
-        <w:t>. For this reason, we recommend the use of full double precision or double/fixed precision.”</w:t>
+        <w:t>. For this reason, we recommend the use of full double preci</w:t>
+      </w:r>
+      <w:r>
+        <w:rPr>
+          <w:rFonts w:ascii="Arial" w:hAnsi="Arial" w:cs="Arial"/>
+          <w:color w:val="00B0F0"/>
+          <w:sz w:val="19"/>
+          <w:szCs w:val="19"/>
+        </w:rPr>
+        <w:t>sion or double/fixed precision.</w:t>
       </w:r>
     </w:p>
     <w:p>
@@ -2314,7 +2677,7 @@
           <w:sz w:val="19"/>
           <w:szCs w:val="19"/>
         </w:rPr>
-        <w:t>at least ten</w:t>
+        <w:t>between 10 and 20</w:t>
       </w:r>
       <w:r>
         <w:rPr>
@@ -2362,6 +2725,15 @@
           <w:szCs w:val="19"/>
         </w:rPr>
         <w:t xml:space="preserve"> pages 16-17. </w:t>
+      </w:r>
+      <w:r>
+        <w:rPr>
+          <w:rFonts w:ascii="Arial" w:hAnsi="Arial" w:cs="Arial"/>
+          <w:color w:val="00B0F0"/>
+          <w:sz w:val="19"/>
+          <w:szCs w:val="19"/>
+        </w:rPr>
+        <w:t>Rather than list each example here, we refer the reviewer to the attached marked-up “differences” manuscript.</w:t>
       </w:r>
     </w:p>
     <w:p>
@@ -2594,6 +2966,7 @@
           <w:i/>
           <w:color w:val="00B0F0"/>
         </w:rPr>
+        <w:lastRenderedPageBreak/>
         <w:t>Response</w:t>
       </w:r>
       <w:r>
@@ -2625,6 +2998,18 @@
         </w:rPr>
         <w:t>We have included the authors and titles in the lists on page 2.</w:t>
       </w:r>
+    </w:p>
+    <w:p>
+      <w:pPr>
+        <w:shd w:val="clear" w:color="auto" w:fill="FFFFFF"/>
+        <w:spacing w:after="0" w:line="240" w:lineRule="auto"/>
+        <w:rPr>
+          <w:rFonts w:ascii="Arial" w:hAnsi="Arial" w:cs="Arial"/>
+          <w:color w:val="00B0F0"/>
+          <w:sz w:val="19"/>
+          <w:szCs w:val="19"/>
+        </w:rPr>
+      </w:pPr>
     </w:p>
     <w:p>
       <w:pPr>
@@ -2683,7 +3068,6 @@
           <w:szCs w:val="21"/>
           <w:shd w:val="clear" w:color="auto" w:fill="FFFFFF"/>
         </w:rPr>
-        <w:lastRenderedPageBreak/>
         <w:t>Is it possible to include records (text + headers of emails, perhaps?) of the permission on use of figures from other publishers, and the conditions, in the GitHub repository? This could avoid later questions about what the permissions were if the article were further shared.</w:t>
       </w:r>
     </w:p>
@@ -2746,6 +3130,66 @@
         </w:rPr>
         <w:t>Yes. The permissions to reuse figures are found in the “permissions” folder on GitHub.</w:t>
       </w:r>
+    </w:p>
+    <w:p>
+      <w:pPr>
+        <w:shd w:val="clear" w:color="auto" w:fill="FFFFFF"/>
+        <w:spacing w:after="0" w:line="240" w:lineRule="auto"/>
+        <w:rPr>
+          <w:rFonts w:ascii="Arial" w:hAnsi="Arial" w:cs="Arial"/>
+          <w:color w:val="00B0F0"/>
+          <w:sz w:val="19"/>
+          <w:szCs w:val="19"/>
+        </w:rPr>
+      </w:pPr>
+    </w:p>
+    <w:p>
+      <w:pPr>
+        <w:shd w:val="clear" w:color="auto" w:fill="FFFFFF"/>
+        <w:spacing w:after="0" w:line="240" w:lineRule="auto"/>
+        <w:rPr>
+          <w:rFonts w:ascii="Arial" w:hAnsi="Arial" w:cs="Arial"/>
+          <w:color w:val="00B0F0"/>
+          <w:sz w:val="19"/>
+          <w:szCs w:val="19"/>
+        </w:rPr>
+      </w:pPr>
+    </w:p>
+    <w:p>
+      <w:pPr>
+        <w:shd w:val="clear" w:color="auto" w:fill="FFFFFF"/>
+        <w:spacing w:after="0" w:line="240" w:lineRule="auto"/>
+        <w:rPr>
+          <w:rFonts w:ascii="Arial" w:hAnsi="Arial" w:cs="Arial"/>
+          <w:color w:val="00B0F0"/>
+          <w:sz w:val="19"/>
+          <w:szCs w:val="19"/>
+        </w:rPr>
+      </w:pPr>
+    </w:p>
+    <w:p>
+      <w:pPr>
+        <w:shd w:val="clear" w:color="auto" w:fill="FFFFFF"/>
+        <w:spacing w:after="0" w:line="240" w:lineRule="auto"/>
+        <w:rPr>
+          <w:rFonts w:ascii="Arial" w:hAnsi="Arial" w:cs="Arial"/>
+          <w:color w:val="00B0F0"/>
+          <w:sz w:val="19"/>
+          <w:szCs w:val="19"/>
+        </w:rPr>
+      </w:pPr>
+    </w:p>
+    <w:p>
+      <w:pPr>
+        <w:shd w:val="clear" w:color="auto" w:fill="FFFFFF"/>
+        <w:spacing w:after="0" w:line="240" w:lineRule="auto"/>
+        <w:rPr>
+          <w:rFonts w:ascii="Arial" w:hAnsi="Arial" w:cs="Arial"/>
+          <w:color w:val="00B0F0"/>
+          <w:sz w:val="19"/>
+          <w:szCs w:val="19"/>
+        </w:rPr>
+      </w:pPr>
     </w:p>
     <w:p>
       <w:pPr>
@@ -3123,7 +3567,52 @@
           <w:sz w:val="19"/>
           <w:szCs w:val="19"/>
         </w:rPr>
-        <w:t>We have re-read the manuscript, reworded some long sentences, and fixed some minor typos.</w:t>
+        <w:t>After</w:t>
+      </w:r>
+      <w:r>
+        <w:rPr>
+          <w:rFonts w:ascii="Arial" w:hAnsi="Arial" w:cs="Arial"/>
+          <w:color w:val="00B0F0"/>
+          <w:sz w:val="19"/>
+          <w:szCs w:val="19"/>
+        </w:rPr>
+        <w:t xml:space="preserve"> re-read</w:t>
+      </w:r>
+      <w:r>
+        <w:rPr>
+          <w:rFonts w:ascii="Arial" w:hAnsi="Arial" w:cs="Arial"/>
+          <w:color w:val="00B0F0"/>
+          <w:sz w:val="19"/>
+          <w:szCs w:val="19"/>
+        </w:rPr>
+        <w:t>ing</w:t>
+      </w:r>
+      <w:r>
+        <w:rPr>
+          <w:rFonts w:ascii="Arial" w:hAnsi="Arial" w:cs="Arial"/>
+          <w:color w:val="00B0F0"/>
+          <w:sz w:val="19"/>
+          <w:szCs w:val="19"/>
+        </w:rPr>
+        <w:t xml:space="preserve"> the manuscript, </w:t>
+      </w:r>
+      <w:r>
+        <w:rPr>
+          <w:rFonts w:ascii="Arial" w:hAnsi="Arial" w:cs="Arial"/>
+          <w:color w:val="00B0F0"/>
+          <w:sz w:val="19"/>
+          <w:szCs w:val="19"/>
+        </w:rPr>
+        <w:t xml:space="preserve">we have </w:t>
+      </w:r>
+      <w:r>
+        <w:rPr>
+          <w:rFonts w:ascii="Arial" w:hAnsi="Arial" w:cs="Arial"/>
+          <w:color w:val="00B0F0"/>
+          <w:sz w:val="19"/>
+          <w:szCs w:val="19"/>
+        </w:rPr>
+        <w:t>reworded some long sentences and fixed some minor typos.</w:t>
       </w:r>
       <w:r>
         <w:rPr>
@@ -3141,49 +3630,78 @@
           <w:sz w:val="19"/>
           <w:szCs w:val="19"/>
         </w:rPr>
-        <w:t xml:space="preserve">the attached marked-up manuscript. </w:t>
-      </w:r>
-    </w:p>
-    <w:p>
-      <w:pPr>
+        <w:t xml:space="preserve">the attached marked-up </w:t>
+      </w:r>
+      <w:r>
+        <w:rPr>
+          <w:rFonts w:ascii="Arial" w:hAnsi="Arial" w:cs="Arial"/>
+          <w:color w:val="00B0F0"/>
+          <w:sz w:val="19"/>
+          <w:szCs w:val="19"/>
+        </w:rPr>
+        <w:t>“difference</w:t>
+      </w:r>
+      <w:r>
+        <w:rPr>
+          <w:rFonts w:ascii="Arial" w:hAnsi="Arial" w:cs="Arial"/>
+          <w:color w:val="00B0F0"/>
+          <w:sz w:val="19"/>
+          <w:szCs w:val="19"/>
+        </w:rPr>
+        <w:t>s</w:t>
+      </w:r>
+      <w:r>
+        <w:rPr>
+          <w:rFonts w:ascii="Arial" w:hAnsi="Arial" w:cs="Arial"/>
+          <w:color w:val="00B0F0"/>
+          <w:sz w:val="19"/>
+          <w:szCs w:val="19"/>
+        </w:rPr>
+        <w:t xml:space="preserve">” </w:t>
+      </w:r>
+      <w:r>
+        <w:rPr>
+          <w:rFonts w:ascii="Arial" w:hAnsi="Arial" w:cs="Arial"/>
+          <w:color w:val="00B0F0"/>
+          <w:sz w:val="19"/>
+          <w:szCs w:val="19"/>
+        </w:rPr>
+        <w:t xml:space="preserve">manuscript. </w:t>
+      </w:r>
+    </w:p>
+    <w:p>
+      <w:pPr>
+        <w:rPr>
+          <w:rFonts w:ascii="Cambria" w:hAnsi="Cambria"/>
+          <w:b/>
+          <w:u w:val="single"/>
+        </w:rPr>
+      </w:pPr>
+      <w:r>
         <w:rPr>
           <w:rFonts w:ascii="Cambria" w:hAnsi="Cambria"/>
           <w:sz w:val="32"/>
         </w:rPr>
-      </w:pPr>
-    </w:p>
-    <w:p>
-      <w:pPr>
+        <w:lastRenderedPageBreak/>
+        <w:t>Reviewer #3</w:t>
+      </w:r>
+      <w:r>
+        <w:rPr>
+          <w:rFonts w:ascii="Arial" w:hAnsi="Arial" w:cs="Arial"/>
+          <w:color w:val="222222"/>
+          <w:sz w:val="19"/>
+          <w:szCs w:val="19"/>
+        </w:rPr>
+        <w:br/>
+      </w:r>
+    </w:p>
+    <w:p>
+      <w:r>
         <w:rPr>
           <w:rFonts w:ascii="Cambria" w:hAnsi="Cambria"/>
           <w:b/>
           <w:u w:val="single"/>
         </w:rPr>
-      </w:pPr>
-      <w:r>
-        <w:rPr>
-          <w:rFonts w:ascii="Cambria" w:hAnsi="Cambria"/>
-          <w:sz w:val="32"/>
-        </w:rPr>
-        <w:t>Reviewer #3</w:t>
-      </w:r>
-      <w:r>
-        <w:rPr>
-          <w:rFonts w:ascii="Arial" w:hAnsi="Arial" w:cs="Arial"/>
-          <w:color w:val="222222"/>
-          <w:sz w:val="19"/>
-          <w:szCs w:val="19"/>
-        </w:rPr>
-        <w:br/>
-      </w:r>
-    </w:p>
-    <w:p>
-      <w:r>
-        <w:rPr>
-          <w:rFonts w:ascii="Cambria" w:hAnsi="Cambria"/>
-          <w:b/>
-          <w:u w:val="single"/>
-        </w:rPr>
         <w:t>Comment #1</w:t>
       </w:r>
     </w:p>
@@ -3205,18 +3723,7 @@
           <w:szCs w:val="19"/>
           <w:shd w:val="clear" w:color="auto" w:fill="FFFFFF"/>
         </w:rPr>
-        <w:t xml:space="preserve">For novice readers, there is an opportunity to make a small tweak to the checklists to improve their understanding. On page 5, experienced practitioners will understand why the checklist for calculating viscosity </w:t>
-      </w:r>
-      <w:r>
-        <w:rPr>
-          <w:rFonts w:ascii="Arial" w:hAnsi="Arial" w:cs="Arial"/>
-          <w:color w:val="222222"/>
-          <w:sz w:val="19"/>
-          <w:szCs w:val="19"/>
-          <w:shd w:val="clear" w:color="auto" w:fill="FFFFFF"/>
-        </w:rPr>
-        <w:lastRenderedPageBreak/>
-        <w:t>with the Green-Kubo equilibrium approach appears before the Einstein equilibrium approach. However, a person new to simulations might not catch the significance, and if not careful, not read the explanation in Section 6.3. It seems like a short note next to the checklists for viscosity, alerting readers to the intention behind switching the order of appearance of the methods (and directing them to the explanation in Section 6) would be helpful for novice readers.</w:t>
+        <w:t>For novice readers, there is an opportunity to make a small tweak to the checklists to improve their understanding. On page 5, experienced practitioners will understand why the checklist for calculating viscosity with the Green-Kubo equilibrium approach appears before the Einstein equilibrium approach. However, a person new to simulations might not catch the significance, and if not careful, not read the explanation in Section 6.3. It seems like a short note next to the checklists for viscosity, alerting readers to the intention behind switching the order of appearance of the methods (and directing them to the explanation in Section 6) would be helpful for novice readers.</w:t>
       </w:r>
     </w:p>
     <w:p>

</xml_diff>